<commit_message>
Sample uncomplete of State Design Pattern
</commit_message>
<xml_diff>
--- a/Documents/Research.docx
+++ b/Documents/Research.docx
@@ -11,8 +11,8 @@
           <w:b/>
           <w:bCs/>
           <w:kern w:val="0"/>
-          <w:sz w:val="28"/>
-          <w:szCs w:val="28"/>
+          <w:sz w:val="32"/>
+          <w:szCs w:val="32"/>
           <w:lang w:eastAsia="en-ZA"/>
           <w14:ligatures w14:val="none"/>
         </w:rPr>
@@ -23,8 +23,8 @@
           <w:b/>
           <w:bCs/>
           <w:kern w:val="0"/>
-          <w:sz w:val="28"/>
-          <w:szCs w:val="28"/>
+          <w:sz w:val="32"/>
+          <w:szCs w:val="32"/>
           <w:bdr w:val="none" w:sz="0" w:space="0" w:color="auto" w:frame="1"/>
           <w:lang w:eastAsia="en-ZA"/>
           <w14:ligatures w14:val="none"/>
@@ -410,6 +410,7 @@
           <w14:ligatures w14:val="none"/>
         </w:rPr>
       </w:pPr>
+      <w:proofErr w:type="gramStart"/>
       <w:r>
         <w:rPr>
           <w:rFonts w:eastAsia="Times New Roman" w:cstheme="minorHAnsi"/>
@@ -436,6 +437,7 @@
         <w:t>gitignore</w:t>
       </w:r>
       <w:proofErr w:type="spellEnd"/>
+      <w:proofErr w:type="gramEnd"/>
     </w:p>
     <w:p>
       <w:pPr>
@@ -460,9 +462,9 @@
           <w:lang w:eastAsia="en-ZA"/>
           <w14:ligatures w14:val="none"/>
         </w:rPr>
-        <w:t>Create a .</w:t>
-      </w:r>
-      <w:proofErr w:type="spellStart"/>
+        <w:t xml:space="preserve">Create </w:t>
+      </w:r>
+      <w:proofErr w:type="gramStart"/>
       <w:r>
         <w:rPr>
           <w:rFonts w:eastAsia="Times New Roman" w:cstheme="minorHAnsi"/>
@@ -473,9 +475,9 @@
           <w:lang w:eastAsia="en-ZA"/>
           <w14:ligatures w14:val="none"/>
         </w:rPr>
-        <w:t>gitignore</w:t>
-      </w:r>
-      <w:proofErr w:type="spellEnd"/>
+        <w:t>a .</w:t>
+      </w:r>
+      <w:proofErr w:type="spellStart"/>
       <w:r>
         <w:rPr>
           <w:rFonts w:eastAsia="Times New Roman" w:cstheme="minorHAnsi"/>
@@ -486,11 +488,11 @@
           <w:lang w:eastAsia="en-ZA"/>
           <w14:ligatures w14:val="none"/>
         </w:rPr>
-        <w:t xml:space="preserve"> file to specify files and directories that should not be tracked by Git. </w:t>
-      </w:r>
-    </w:p>
-    <w:p>
-      <w:pPr>
+        <w:t>gitignore</w:t>
+      </w:r>
+      <w:proofErr w:type="spellEnd"/>
+      <w:proofErr w:type="gramEnd"/>
+      <w:r>
         <w:rPr>
           <w:rFonts w:eastAsia="Times New Roman" w:cstheme="minorHAnsi"/>
           <w:kern w:val="0"/>
@@ -500,6 +502,20 @@
           <w:lang w:eastAsia="en-ZA"/>
           <w14:ligatures w14:val="none"/>
         </w:rPr>
+        <w:t xml:space="preserve"> file to specify files and directories that should not be tracked by Git. </w:t>
+      </w:r>
+    </w:p>
+    <w:p>
+      <w:pPr>
+        <w:rPr>
+          <w:rFonts w:eastAsia="Times New Roman" w:cstheme="minorHAnsi"/>
+          <w:kern w:val="0"/>
+          <w:sz w:val="24"/>
+          <w:szCs w:val="24"/>
+          <w:bdr w:val="none" w:sz="0" w:space="0" w:color="auto" w:frame="1"/>
+          <w:lang w:eastAsia="en-ZA"/>
+          <w14:ligatures w14:val="none"/>
+        </w:rPr>
       </w:pPr>
     </w:p>
     <w:p>
@@ -551,6 +567,7 @@
         <w:spacing w:after="240" w:line="240" w:lineRule="auto"/>
         <w:rPr>
           <w:rFonts w:eastAsia="Times New Roman" w:cstheme="minorHAnsi"/>
+          <w:noProof/>
           <w:kern w:val="0"/>
           <w:sz w:val="24"/>
           <w:szCs w:val="24"/>
@@ -620,6 +637,918 @@
             </a:graphic>
           </wp:inline>
         </w:drawing>
+      </w:r>
+    </w:p>
+    <w:p>
+      <w:pPr>
+        <w:jc w:val="center"/>
+      </w:pPr>
+      <w:r>
+        <w:rPr>
+          <w:b/>
+          <w:sz w:val="40"/>
+          <w:szCs w:val="40"/>
+        </w:rPr>
+        <w:lastRenderedPageBreak/>
+        <w:t>Coding Standards</w:t>
+      </w:r>
+    </w:p>
+    <w:p>
+      <w:pPr>
+        <w:rPr>
+          <w:color w:val="0000FF"/>
+          <w:sz w:val="32"/>
+          <w:szCs w:val="32"/>
+        </w:rPr>
+      </w:pPr>
+      <w:r>
+        <w:rPr>
+          <w:color w:val="0000FF"/>
+          <w:sz w:val="32"/>
+          <w:szCs w:val="32"/>
+        </w:rPr>
+        <w:t>C++ Version</w:t>
+      </w:r>
+    </w:p>
+    <w:p>
+      <w:pPr>
+        <w:rPr>
+          <w:sz w:val="28"/>
+          <w:szCs w:val="28"/>
+        </w:rPr>
+      </w:pPr>
+      <w:r>
+        <w:rPr>
+          <w:sz w:val="28"/>
+          <w:szCs w:val="28"/>
+        </w:rPr>
+        <w:t>We should be using C++17.</w:t>
+      </w:r>
+    </w:p>
+    <w:p>
+      <w:pPr>
+        <w:rPr>
+          <w:sz w:val="28"/>
+          <w:szCs w:val="28"/>
+        </w:rPr>
+      </w:pPr>
+    </w:p>
+    <w:p>
+      <w:pPr>
+        <w:rPr>
+          <w:color w:val="0000FF"/>
+          <w:sz w:val="32"/>
+          <w:szCs w:val="32"/>
+        </w:rPr>
+      </w:pPr>
+      <w:r>
+        <w:rPr>
+          <w:color w:val="0000FF"/>
+          <w:sz w:val="32"/>
+          <w:szCs w:val="32"/>
+        </w:rPr>
+        <w:t>Code Format</w:t>
+      </w:r>
+    </w:p>
+    <w:p>
+      <w:pPr>
+        <w:rPr>
+          <w:sz w:val="28"/>
+          <w:szCs w:val="28"/>
+        </w:rPr>
+      </w:pPr>
+      <w:r>
+        <w:rPr>
+          <w:sz w:val="28"/>
+          <w:szCs w:val="28"/>
+        </w:rPr>
+        <w:t>Tab indentation should be 4 spaces, chance this setting in your editor.</w:t>
+      </w:r>
+    </w:p>
+    <w:p>
+      <w:pPr>
+        <w:rPr>
+          <w:sz w:val="28"/>
+          <w:szCs w:val="28"/>
+        </w:rPr>
+      </w:pPr>
+      <w:r>
+        <w:rPr>
+          <w:sz w:val="28"/>
+          <w:szCs w:val="28"/>
+        </w:rPr>
+        <w:t>Any brace style is fine, but braces should always be included in loops and if statements to improve readability.</w:t>
+      </w:r>
+    </w:p>
+    <w:p>
+      <w:pPr>
+        <w:rPr>
+          <w:sz w:val="28"/>
+          <w:szCs w:val="28"/>
+        </w:rPr>
+      </w:pPr>
+    </w:p>
+    <w:p>
+      <w:pPr>
+        <w:rPr>
+          <w:color w:val="0000FF"/>
+          <w:sz w:val="32"/>
+          <w:szCs w:val="32"/>
+        </w:rPr>
+      </w:pPr>
+      <w:r>
+        <w:rPr>
+          <w:color w:val="0000FF"/>
+          <w:sz w:val="32"/>
+          <w:szCs w:val="32"/>
+        </w:rPr>
+        <w:t>Dependencies</w:t>
+      </w:r>
+    </w:p>
+    <w:p>
+      <w:pPr>
+        <w:rPr>
+          <w:sz w:val="28"/>
+          <w:szCs w:val="28"/>
+        </w:rPr>
+      </w:pPr>
+      <w:r>
+        <w:rPr>
+          <w:sz w:val="28"/>
+          <w:szCs w:val="28"/>
+        </w:rPr>
+        <w:t>Every .h file should have a corresponding .</w:t>
+      </w:r>
+      <w:proofErr w:type="spellStart"/>
+      <w:r>
+        <w:rPr>
+          <w:sz w:val="28"/>
+          <w:szCs w:val="28"/>
+        </w:rPr>
+        <w:t>cpp</w:t>
+      </w:r>
+      <w:proofErr w:type="spellEnd"/>
+      <w:r>
+        <w:rPr>
+          <w:sz w:val="28"/>
+          <w:szCs w:val="28"/>
+        </w:rPr>
+        <w:t xml:space="preserve"> file UNLESS that .h file is pure virtual.</w:t>
+      </w:r>
+    </w:p>
+    <w:p>
+      <w:pPr>
+        <w:rPr>
+          <w:sz w:val="28"/>
+          <w:szCs w:val="28"/>
+        </w:rPr>
+      </w:pPr>
+    </w:p>
+    <w:p>
+      <w:pPr>
+        <w:rPr>
+          <w:sz w:val="28"/>
+          <w:szCs w:val="28"/>
+        </w:rPr>
+      </w:pPr>
+      <w:r>
+        <w:rPr>
+          <w:sz w:val="28"/>
+          <w:szCs w:val="28"/>
+        </w:rPr>
+        <w:t>Do not use any non-standard dependencies that we haven’t agreed on as a group.</w:t>
+      </w:r>
+    </w:p>
+    <w:p>
+      <w:pPr>
+        <w:rPr>
+          <w:sz w:val="28"/>
+          <w:szCs w:val="28"/>
+        </w:rPr>
+      </w:pPr>
+    </w:p>
+    <w:p>
+      <w:pPr>
+        <w:rPr>
+          <w:sz w:val="28"/>
+          <w:szCs w:val="28"/>
+        </w:rPr>
+      </w:pPr>
+      <w:r>
+        <w:rPr>
+          <w:sz w:val="28"/>
+          <w:szCs w:val="28"/>
+        </w:rPr>
+        <w:t>Only include what is necessary, if you use a symbol from another file in your code, that file should be included.</w:t>
+      </w:r>
+    </w:p>
+    <w:p>
+      <w:pPr>
+        <w:rPr>
+          <w:sz w:val="28"/>
+          <w:szCs w:val="28"/>
+        </w:rPr>
+      </w:pPr>
+    </w:p>
+    <w:p>
+      <w:pPr>
+        <w:rPr>
+          <w:sz w:val="28"/>
+          <w:szCs w:val="28"/>
+        </w:rPr>
+      </w:pPr>
+      <w:r>
+        <w:rPr>
+          <w:sz w:val="28"/>
+          <w:szCs w:val="28"/>
+        </w:rPr>
+        <w:t xml:space="preserve">Use </w:t>
+      </w:r>
+      <w:r>
+        <w:rPr>
+          <w:b/>
+          <w:sz w:val="28"/>
+          <w:szCs w:val="28"/>
+        </w:rPr>
+        <w:t>#ifndef guards</w:t>
+      </w:r>
+      <w:r>
+        <w:rPr>
+          <w:sz w:val="28"/>
+          <w:szCs w:val="28"/>
+        </w:rPr>
+        <w:t xml:space="preserve"> in every .h NOTE: </w:t>
+      </w:r>
+      <w:r>
+        <w:rPr>
+          <w:b/>
+          <w:sz w:val="28"/>
+          <w:szCs w:val="28"/>
+        </w:rPr>
+        <w:t xml:space="preserve">pragma once </w:t>
+      </w:r>
+      <w:r>
+        <w:rPr>
+          <w:sz w:val="28"/>
+          <w:szCs w:val="28"/>
+        </w:rPr>
+        <w:t xml:space="preserve">is </w:t>
+      </w:r>
+      <w:proofErr w:type="gramStart"/>
+      <w:r>
+        <w:rPr>
+          <w:sz w:val="28"/>
+          <w:szCs w:val="28"/>
+        </w:rPr>
+        <w:t>non-standard</w:t>
+      </w:r>
+      <w:proofErr w:type="gramEnd"/>
+    </w:p>
+    <w:p>
+      <w:pPr>
+        <w:rPr>
+          <w:sz w:val="28"/>
+          <w:szCs w:val="28"/>
+        </w:rPr>
+      </w:pPr>
+      <w:proofErr w:type="spellStart"/>
+      <w:r>
+        <w:rPr>
+          <w:sz w:val="28"/>
+          <w:szCs w:val="28"/>
+        </w:rPr>
+        <w:t>Eg.</w:t>
+      </w:r>
+      <w:proofErr w:type="spellEnd"/>
+    </w:p>
+    <w:p>
+      <w:pPr>
+        <w:rPr>
+          <w:sz w:val="28"/>
+          <w:szCs w:val="28"/>
+        </w:rPr>
+      </w:pPr>
+    </w:p>
+    <w:tbl>
+      <w:tblPr>
+        <w:tblW w:w="0" w:type="auto"/>
+        <w:tblLayout w:type="fixed"/>
+        <w:tblLook w:val="0600" w:firstRow="0" w:lastRow="0" w:firstColumn="0" w:lastColumn="0" w:noHBand="1" w:noVBand="1"/>
+      </w:tblPr>
+      <w:tblGrid>
+        <w:gridCol w:w="9029"/>
+      </w:tblGrid>
+      <w:tr>
+        <w:tc>
+          <w:tcPr>
+            <w:tcW w:w="9029" w:type="dxa"/>
+            <w:shd w:val="clear" w:color="auto" w:fill="333333"/>
+            <w:tcMar>
+              <w:top w:w="100" w:type="dxa"/>
+              <w:left w:w="100" w:type="dxa"/>
+              <w:bottom w:w="100" w:type="dxa"/>
+              <w:right w:w="100" w:type="dxa"/>
+            </w:tcMar>
+          </w:tcPr>
+          <w:p>
+            <w:pPr>
+              <w:widowControl w:val="0"/>
+              <w:pBdr>
+                <w:top w:val="nil"/>
+                <w:left w:val="nil"/>
+                <w:bottom w:val="nil"/>
+                <w:right w:val="nil"/>
+                <w:between w:val="nil"/>
+              </w:pBdr>
+              <w:rPr>
+                <w:sz w:val="28"/>
+                <w:szCs w:val="28"/>
+              </w:rPr>
+            </w:pPr>
+            <w:r>
+              <w:rPr>
+                <w:rFonts w:ascii="Consolas" w:eastAsia="Consolas" w:hAnsi="Consolas" w:cs="Consolas"/>
+                <w:color w:val="FC9B9B"/>
+                <w:sz w:val="28"/>
+                <w:szCs w:val="28"/>
+                <w:shd w:val="clear" w:color="auto" w:fill="333333"/>
+              </w:rPr>
+              <w:t>#ifndef FILE_H</w:t>
+            </w:r>
+            <w:r>
+              <w:rPr>
+                <w:rFonts w:ascii="Consolas" w:eastAsia="Consolas" w:hAnsi="Consolas" w:cs="Consolas"/>
+                <w:color w:val="FFFFFF"/>
+                <w:sz w:val="28"/>
+                <w:szCs w:val="28"/>
+                <w:shd w:val="clear" w:color="auto" w:fill="333333"/>
+              </w:rPr>
+              <w:br/>
+            </w:r>
+            <w:r>
+              <w:rPr>
+                <w:rFonts w:ascii="Consolas" w:eastAsia="Consolas" w:hAnsi="Consolas" w:cs="Consolas"/>
+                <w:color w:val="FC9B9B"/>
+                <w:sz w:val="28"/>
+                <w:szCs w:val="28"/>
+                <w:shd w:val="clear" w:color="auto" w:fill="333333"/>
+              </w:rPr>
+              <w:t>#define FILE_H</w:t>
+            </w:r>
+            <w:r>
+              <w:rPr>
+                <w:rFonts w:ascii="Consolas" w:eastAsia="Consolas" w:hAnsi="Consolas" w:cs="Consolas"/>
+                <w:color w:val="FFFFFF"/>
+                <w:sz w:val="28"/>
+                <w:szCs w:val="28"/>
+                <w:shd w:val="clear" w:color="auto" w:fill="333333"/>
+              </w:rPr>
+              <w:br/>
+              <w:t xml:space="preserve">Class </w:t>
+            </w:r>
+            <w:proofErr w:type="gramStart"/>
+            <w:r>
+              <w:rPr>
+                <w:rFonts w:ascii="Consolas" w:eastAsia="Consolas" w:hAnsi="Consolas" w:cs="Consolas"/>
+                <w:color w:val="FFFFFF"/>
+                <w:sz w:val="28"/>
+                <w:szCs w:val="28"/>
+                <w:shd w:val="clear" w:color="auto" w:fill="333333"/>
+              </w:rPr>
+              <w:t>File{</w:t>
+            </w:r>
+            <w:proofErr w:type="gramEnd"/>
+            <w:r>
+              <w:rPr>
+                <w:rFonts w:ascii="Consolas" w:eastAsia="Consolas" w:hAnsi="Consolas" w:cs="Consolas"/>
+                <w:color w:val="FFFFFF"/>
+                <w:sz w:val="28"/>
+                <w:szCs w:val="28"/>
+                <w:shd w:val="clear" w:color="auto" w:fill="333333"/>
+              </w:rPr>
+              <w:t>}</w:t>
+            </w:r>
+            <w:r>
+              <w:rPr>
+                <w:rFonts w:ascii="Consolas" w:eastAsia="Consolas" w:hAnsi="Consolas" w:cs="Consolas"/>
+                <w:color w:val="FFFFFF"/>
+                <w:sz w:val="28"/>
+                <w:szCs w:val="28"/>
+                <w:shd w:val="clear" w:color="auto" w:fill="333333"/>
+              </w:rPr>
+              <w:br/>
+            </w:r>
+            <w:r>
+              <w:rPr>
+                <w:rFonts w:ascii="Consolas" w:eastAsia="Consolas" w:hAnsi="Consolas" w:cs="Consolas"/>
+                <w:color w:val="FC9B9B"/>
+                <w:sz w:val="28"/>
+                <w:szCs w:val="28"/>
+                <w:shd w:val="clear" w:color="auto" w:fill="333333"/>
+              </w:rPr>
+              <w:t>#endif</w:t>
+            </w:r>
+          </w:p>
+        </w:tc>
+      </w:tr>
+    </w:tbl>
+    <w:p>
+      <w:pPr>
+        <w:rPr>
+          <w:sz w:val="28"/>
+          <w:szCs w:val="28"/>
+        </w:rPr>
+      </w:pPr>
+    </w:p>
+    <w:p>
+      <w:pPr>
+        <w:rPr>
+          <w:color w:val="0000FF"/>
+          <w:sz w:val="32"/>
+          <w:szCs w:val="32"/>
+        </w:rPr>
+      </w:pPr>
+      <w:r>
+        <w:rPr>
+          <w:color w:val="0000FF"/>
+          <w:sz w:val="32"/>
+          <w:szCs w:val="32"/>
+        </w:rPr>
+        <w:lastRenderedPageBreak/>
+        <w:t>Forward Declarations</w:t>
+      </w:r>
+    </w:p>
+    <w:p>
+      <w:pPr>
+        <w:rPr>
+          <w:sz w:val="28"/>
+          <w:szCs w:val="28"/>
+        </w:rPr>
+      </w:pPr>
+      <w:r>
+        <w:rPr>
+          <w:sz w:val="28"/>
+          <w:szCs w:val="28"/>
+        </w:rPr>
+        <w:t xml:space="preserve">Avoid forward declarations unless </w:t>
+      </w:r>
+      <w:proofErr w:type="gramStart"/>
+      <w:r>
+        <w:rPr>
+          <w:sz w:val="28"/>
+          <w:szCs w:val="28"/>
+        </w:rPr>
+        <w:t>absolutely necessary</w:t>
+      </w:r>
+      <w:proofErr w:type="gramEnd"/>
+      <w:r>
+        <w:rPr>
+          <w:sz w:val="28"/>
+          <w:szCs w:val="28"/>
+        </w:rPr>
+        <w:t>, rather include header files you need.</w:t>
+      </w:r>
+    </w:p>
+    <w:p>
+      <w:pPr>
+        <w:rPr>
+          <w:sz w:val="28"/>
+          <w:szCs w:val="28"/>
+        </w:rPr>
+      </w:pPr>
+    </w:p>
+    <w:p>
+      <w:r>
+        <w:rPr>
+          <w:color w:val="0000FF"/>
+          <w:sz w:val="32"/>
+          <w:szCs w:val="32"/>
+        </w:rPr>
+        <w:t>Naming</w:t>
+      </w:r>
+    </w:p>
+    <w:p>
+      <w:pPr>
+        <w:rPr>
+          <w:rFonts w:ascii="Roboto" w:eastAsia="Roboto" w:hAnsi="Roboto" w:cs="Roboto"/>
+          <w:color w:val="E8E8E6"/>
+          <w:sz w:val="30"/>
+          <w:szCs w:val="30"/>
+        </w:rPr>
+      </w:pPr>
+      <w:r>
+        <w:rPr>
+          <w:sz w:val="28"/>
+          <w:szCs w:val="28"/>
+        </w:rPr>
+        <w:t>Use meaningful variable names that accurately describe their purpose and function.</w:t>
+      </w:r>
+    </w:p>
+    <w:p>
+      <w:pPr>
+        <w:rPr>
+          <w:b/>
+          <w:sz w:val="28"/>
+          <w:szCs w:val="28"/>
+        </w:rPr>
+      </w:pPr>
+      <w:r>
+        <w:rPr>
+          <w:sz w:val="28"/>
+          <w:szCs w:val="28"/>
+        </w:rPr>
+        <w:t xml:space="preserve">Variable and Function names are in </w:t>
+      </w:r>
+      <w:proofErr w:type="gramStart"/>
+      <w:r>
+        <w:rPr>
+          <w:b/>
+          <w:sz w:val="28"/>
+          <w:szCs w:val="28"/>
+        </w:rPr>
+        <w:t>camelCase</w:t>
+      </w:r>
+      <w:proofErr w:type="gramEnd"/>
+    </w:p>
+    <w:p>
+      <w:pPr>
+        <w:rPr>
+          <w:b/>
+          <w:sz w:val="28"/>
+          <w:szCs w:val="28"/>
+        </w:rPr>
+      </w:pPr>
+      <w:r>
+        <w:rPr>
+          <w:sz w:val="28"/>
+          <w:szCs w:val="28"/>
+        </w:rPr>
+        <w:t xml:space="preserve">Boolean variables have the “is” prefix. </w:t>
+      </w:r>
+      <w:proofErr w:type="spellStart"/>
+      <w:r>
+        <w:rPr>
+          <w:sz w:val="28"/>
+          <w:szCs w:val="28"/>
+        </w:rPr>
+        <w:t>i.e</w:t>
+      </w:r>
+      <w:proofErr w:type="spellEnd"/>
+      <w:r>
+        <w:rPr>
+          <w:sz w:val="28"/>
+          <w:szCs w:val="28"/>
+        </w:rPr>
+        <w:t xml:space="preserve"> </w:t>
+      </w:r>
+      <w:proofErr w:type="spellStart"/>
+      <w:r>
+        <w:rPr>
+          <w:sz w:val="28"/>
+          <w:szCs w:val="28"/>
+        </w:rPr>
+        <w:t>isAvailable</w:t>
+      </w:r>
+      <w:proofErr w:type="spellEnd"/>
+    </w:p>
+    <w:p>
+      <w:pPr>
+        <w:rPr>
+          <w:sz w:val="28"/>
+          <w:szCs w:val="28"/>
+        </w:rPr>
+      </w:pPr>
+      <w:r>
+        <w:rPr>
+          <w:sz w:val="28"/>
+          <w:szCs w:val="28"/>
+        </w:rPr>
+        <w:t xml:space="preserve">Type names begin with a </w:t>
+      </w:r>
+      <w:r>
+        <w:rPr>
+          <w:b/>
+          <w:sz w:val="28"/>
+          <w:szCs w:val="28"/>
+        </w:rPr>
+        <w:t>Capital</w:t>
+      </w:r>
+      <w:r>
+        <w:rPr>
+          <w:sz w:val="28"/>
+          <w:szCs w:val="28"/>
+        </w:rPr>
+        <w:t xml:space="preserve"> letter </w:t>
+      </w:r>
+      <w:proofErr w:type="spellStart"/>
+      <w:r>
+        <w:rPr>
+          <w:sz w:val="28"/>
+          <w:szCs w:val="28"/>
+        </w:rPr>
+        <w:t>i.e</w:t>
+      </w:r>
+      <w:proofErr w:type="spellEnd"/>
+      <w:r>
+        <w:rPr>
+          <w:sz w:val="28"/>
+          <w:szCs w:val="28"/>
+        </w:rPr>
+        <w:t xml:space="preserve"> Type* </w:t>
+      </w:r>
+      <w:proofErr w:type="spellStart"/>
+      <w:r>
+        <w:rPr>
+          <w:sz w:val="28"/>
+          <w:szCs w:val="28"/>
+        </w:rPr>
+        <w:t>myType</w:t>
+      </w:r>
+      <w:proofErr w:type="spellEnd"/>
+      <w:r>
+        <w:rPr>
+          <w:sz w:val="28"/>
+          <w:szCs w:val="28"/>
+        </w:rPr>
+        <w:t xml:space="preserve"> …</w:t>
+      </w:r>
+    </w:p>
+    <w:p>
+      <w:pPr>
+        <w:rPr>
+          <w:b/>
+          <w:sz w:val="28"/>
+          <w:szCs w:val="28"/>
+        </w:rPr>
+      </w:pPr>
+      <w:r>
+        <w:rPr>
+          <w:sz w:val="28"/>
+          <w:szCs w:val="28"/>
+        </w:rPr>
+        <w:t>Constants have the following format:</w:t>
+      </w:r>
+      <w:r>
+        <w:rPr>
+          <w:b/>
+          <w:sz w:val="28"/>
+          <w:szCs w:val="28"/>
+        </w:rPr>
+        <w:t xml:space="preserve"> MY_CONSTANT or CONSTANT</w:t>
+      </w:r>
+    </w:p>
+    <w:p>
+      <w:pPr>
+        <w:rPr>
+          <w:color w:val="0000FF"/>
+          <w:sz w:val="28"/>
+          <w:szCs w:val="28"/>
+        </w:rPr>
+      </w:pPr>
+      <w:r>
+        <w:rPr>
+          <w:sz w:val="28"/>
+          <w:szCs w:val="28"/>
+        </w:rPr>
+        <w:t>File names should start with a Capital Letter and have no spaces or underscores.</w:t>
+      </w:r>
+      <w:r>
+        <w:rPr>
+          <w:color w:val="0000FF"/>
+          <w:sz w:val="28"/>
+          <w:szCs w:val="28"/>
+        </w:rPr>
+        <w:tab/>
+      </w:r>
+    </w:p>
+    <w:p>
+      <w:pPr>
+        <w:rPr>
+          <w:color w:val="0000FF"/>
+          <w:sz w:val="32"/>
+          <w:szCs w:val="32"/>
+        </w:rPr>
+      </w:pPr>
+      <w:r>
+        <w:rPr>
+          <w:color w:val="0000FF"/>
+          <w:sz w:val="32"/>
+          <w:szCs w:val="32"/>
+        </w:rPr>
+        <w:t>Comments</w:t>
+      </w:r>
+    </w:p>
+    <w:p>
+      <w:pPr>
+        <w:rPr>
+          <w:sz w:val="28"/>
+          <w:szCs w:val="28"/>
+        </w:rPr>
+      </w:pPr>
+      <w:r>
+        <w:rPr>
+          <w:sz w:val="28"/>
+          <w:szCs w:val="28"/>
+        </w:rPr>
+        <w:t xml:space="preserve">We will comment “As we go” with </w:t>
+      </w:r>
+      <w:proofErr w:type="spellStart"/>
+      <w:r>
+        <w:rPr>
+          <w:sz w:val="28"/>
+          <w:szCs w:val="28"/>
+        </w:rPr>
+        <w:t>Doxygen</w:t>
+      </w:r>
+      <w:proofErr w:type="spellEnd"/>
+      <w:r>
+        <w:rPr>
+          <w:sz w:val="28"/>
+          <w:szCs w:val="28"/>
+        </w:rPr>
+        <w:t>, using /** */ comments etc.</w:t>
+      </w:r>
+    </w:p>
+    <w:p>
+      <w:pPr>
+        <w:rPr>
+          <w:sz w:val="28"/>
+          <w:szCs w:val="28"/>
+        </w:rPr>
+      </w:pPr>
+      <w:r>
+        <w:rPr>
+          <w:sz w:val="28"/>
+          <w:szCs w:val="28"/>
+        </w:rPr>
+        <w:t>At every function give a brief description of what the function does, include explanations for parameters if they are not primitive data types.</w:t>
+      </w:r>
+    </w:p>
+    <w:p>
+      <w:pPr>
+        <w:rPr>
+          <w:sz w:val="28"/>
+          <w:szCs w:val="28"/>
+        </w:rPr>
+      </w:pPr>
+    </w:p>
+    <w:p>
+      <w:pPr>
+        <w:rPr>
+          <w:sz w:val="32"/>
+          <w:szCs w:val="32"/>
+        </w:rPr>
+      </w:pPr>
+      <w:r>
+        <w:rPr>
+          <w:color w:val="0000FF"/>
+          <w:sz w:val="32"/>
+          <w:szCs w:val="32"/>
+        </w:rPr>
+        <w:t>Exceptions</w:t>
+      </w:r>
+    </w:p>
+    <w:p>
+      <w:pPr>
+        <w:rPr>
+          <w:sz w:val="28"/>
+          <w:szCs w:val="28"/>
+        </w:rPr>
+      </w:pPr>
+      <w:r>
+        <w:rPr>
+          <w:sz w:val="28"/>
+          <w:szCs w:val="28"/>
+        </w:rPr>
+        <w:t>Use exceptions sparingly - Exceptions should be used only when necessary to handle unexpected situations. Overuse of exceptions can make the code harder to read and maintain.</w:t>
+      </w:r>
+    </w:p>
+    <w:p>
+      <w:pPr>
+        <w:rPr>
+          <w:sz w:val="28"/>
+          <w:szCs w:val="28"/>
+        </w:rPr>
+      </w:pPr>
+    </w:p>
+    <w:p>
+      <w:pPr>
+        <w:rPr>
+          <w:sz w:val="28"/>
+          <w:szCs w:val="28"/>
+        </w:rPr>
+      </w:pPr>
+      <w:r>
+        <w:rPr>
+          <w:sz w:val="28"/>
+          <w:szCs w:val="28"/>
+        </w:rPr>
+        <w:t>Catch exceptions at the appropriate level - Exceptions should be caught at the lowest possible level where they can be handled. This helps to prevent the exception from propagating up the call stack and causing unexpected behaviour.</w:t>
+      </w:r>
+    </w:p>
+    <w:p>
+      <w:pPr>
+        <w:rPr>
+          <w:sz w:val="28"/>
+          <w:szCs w:val="28"/>
+        </w:rPr>
+      </w:pPr>
+    </w:p>
+    <w:p>
+      <w:pPr>
+        <w:rPr>
+          <w:sz w:val="28"/>
+          <w:szCs w:val="28"/>
+        </w:rPr>
+      </w:pPr>
+      <w:r>
+        <w:rPr>
+          <w:sz w:val="28"/>
+          <w:szCs w:val="28"/>
+        </w:rPr>
+        <w:lastRenderedPageBreak/>
+        <w:t>Use specific exception types - Use specific exception types instead of catching the base exception class. This allows for more targeted handling of exceptions and makes the code easier to read and maintain.</w:t>
+      </w:r>
+    </w:p>
+    <w:p>
+      <w:pPr>
+        <w:rPr>
+          <w:sz w:val="28"/>
+          <w:szCs w:val="28"/>
+        </w:rPr>
+      </w:pPr>
+    </w:p>
+    <w:p>
+      <w:pPr>
+        <w:rPr>
+          <w:color w:val="0000FF"/>
+          <w:sz w:val="32"/>
+          <w:szCs w:val="32"/>
+        </w:rPr>
+      </w:pPr>
+      <w:r>
+        <w:rPr>
+          <w:color w:val="0000FF"/>
+          <w:sz w:val="32"/>
+          <w:szCs w:val="32"/>
+        </w:rPr>
+        <w:t>Testing</w:t>
+      </w:r>
+    </w:p>
+    <w:p>
+      <w:pPr>
+        <w:rPr>
+          <w:sz w:val="28"/>
+          <w:szCs w:val="28"/>
+        </w:rPr>
+      </w:pPr>
+      <w:r>
+        <w:rPr>
+          <w:sz w:val="28"/>
+          <w:szCs w:val="28"/>
+        </w:rPr>
+        <w:t>Write unit tests “as you go”, ensure that your functions, classes etc are functioning correctly and document the results in a txt.</w:t>
+      </w:r>
+    </w:p>
+    <w:p>
+      <w:pPr>
+        <w:rPr>
+          <w:sz w:val="28"/>
+          <w:szCs w:val="28"/>
+        </w:rPr>
+      </w:pPr>
+    </w:p>
+    <w:p>
+      <w:pPr>
+        <w:rPr>
+          <w:color w:val="0000FF"/>
+          <w:sz w:val="32"/>
+          <w:szCs w:val="32"/>
+        </w:rPr>
+      </w:pPr>
+      <w:r>
+        <w:rPr>
+          <w:color w:val="0000FF"/>
+          <w:sz w:val="32"/>
+          <w:szCs w:val="32"/>
+        </w:rPr>
+        <w:t>Logging</w:t>
+      </w:r>
+    </w:p>
+    <w:p>
+      <w:pPr>
+        <w:rPr>
+          <w:color w:val="0000FF"/>
+          <w:sz w:val="32"/>
+          <w:szCs w:val="32"/>
+        </w:rPr>
+      </w:pPr>
+      <w:r>
+        <w:rPr>
+          <w:sz w:val="28"/>
+          <w:szCs w:val="28"/>
+        </w:rPr>
+        <w:t>Remove any log or print statements before submission that aren’t necessary. Be thorough!</w:t>
       </w:r>
     </w:p>
     <w:sectPr>

</xml_diff>